<commit_message>
C# and MVC written work
</commit_message>
<xml_diff>
--- a/30106121_AT1.2_CSharp2.docx
+++ b/30106121_AT1.2_CSharp2.docx
@@ -6749,7 +6749,15 @@
             </w:r>
             <w:r>
               <w:lastRenderedPageBreak/>
-              <w:t xml:space="preserve">data types, similar to values within a class definition, however all values within a structure are public </w:t>
+              <w:t xml:space="preserve">data types, </w:t>
+            </w:r>
+            <w:proofErr w:type="gramStart"/>
+            <w:r>
+              <w:t>similar to</w:t>
+            </w:r>
+            <w:proofErr w:type="gramEnd"/>
+            <w:r>
+              <w:t xml:space="preserve"> values within a class definition, however all values within a structure are public </w:t>
             </w:r>
             <w:r>
               <w:t>and structures</w:t>
@@ -6955,7 +6963,7 @@
                 <w:szCs w:val="20"/>
               </w:rPr>
             </w:pPr>
-            <w:hyperlink r:id="rId35" w:history="1">
+            <w:hyperlink r:id="rId35" w:anchor="properties-of-set-data-structure" w:history="1">
               <w:r>
                 <w:rPr>
                   <w:rStyle w:val="Hyperlink"/>
@@ -7151,7 +7159,72 @@
               <w:t>explain how they relate to the requirements currently expected</w:t>
             </w:r>
           </w:p>
-          <w:p/>
+          <w:p>
+            <w:pPr>
+              <w:rPr>
+                <w:b/>
+                <w:bCs/>
+              </w:rPr>
+            </w:pPr>
+            <w:r>
+              <w:rPr>
+                <w:b/>
+                <w:bCs/>
+              </w:rPr>
+              <w:t>List</w:t>
+            </w:r>
+            <w:r>
+              <w:rPr>
+                <w:b/>
+                <w:bCs/>
+              </w:rPr>
+              <w:t>/Collection</w:t>
+            </w:r>
+          </w:p>
+          <w:p>
+            <w:r>
+              <w:t xml:space="preserve">The requirements specify the need for a Collection, which is a type of list that can have </w:t>
+            </w:r>
+            <w:r>
+              <w:t>i</w:t>
+            </w:r>
+            <w:r>
+              <w:t xml:space="preserve">ts functions </w:t>
+            </w:r>
+            <w:r>
+              <w:t xml:space="preserve">overridden with custom logic. This works well with the need for a custom binary search. </w:t>
+            </w:r>
+          </w:p>
+          <w:p>
+            <w:r>
+              <w:t>Pros</w:t>
+            </w:r>
+          </w:p>
+          <w:p>
+            <w:pPr>
+              <w:pStyle w:val="ListParagraph"/>
+              <w:numPr>
+                <w:ilvl w:val="0"/>
+                <w:numId w:val="34"/>
+              </w:numPr>
+            </w:pPr>
+          </w:p>
+          <w:p>
+            <w:r>
+              <w:rPr>
+                <w:b/>
+                <w:bCs/>
+              </w:rPr>
+              <w:t xml:space="preserve">2D </w:t>
+            </w:r>
+            <w:r>
+              <w:rPr>
+                <w:b/>
+                <w:bCs/>
+              </w:rPr>
+              <w:t>Array</w:t>
+            </w:r>
+          </w:p>
         </w:tc>
       </w:tr>
     </w:tbl>
@@ -7204,7 +7277,6 @@
                 <w:bCs/>
                 <w:color w:val="FFFFFF" w:themeColor="background1"/>
               </w:rPr>
-              <w:lastRenderedPageBreak/>
               <w:t>What are input and output parameters?</w:t>
             </w:r>
           </w:p>
@@ -7687,6 +7759,7 @@
                 <w:bCs/>
                 <w:color w:val="FFFFFF" w:themeColor="background1"/>
               </w:rPr>
+              <w:lastRenderedPageBreak/>
               <w:t>1</w:t>
             </w:r>
           </w:p>
@@ -7769,7 +7842,6 @@
         <w:pStyle w:val="Heading2"/>
       </w:pPr>
       <w:r>
-        <w:lastRenderedPageBreak/>
         <w:t>2.</w:t>
       </w:r>
       <w:r>
@@ -7997,7 +8069,23 @@
                 <w:i/>
                 <w:iCs/>
               </w:rPr>
-              <w:t>this is the final review prior to development commencing, this should be undertaken prior to any code being created.</w:t>
+              <w:t xml:space="preserve">this is the final review prior to development </w:t>
+            </w:r>
+            <w:proofErr w:type="gramStart"/>
+            <w:r>
+              <w:rPr>
+                <w:i/>
+                <w:iCs/>
+              </w:rPr>
+              <w:t>commencing,</w:t>
+            </w:r>
+            <w:proofErr w:type="gramEnd"/>
+            <w:r>
+              <w:rPr>
+                <w:i/>
+                <w:iCs/>
+              </w:rPr>
+              <w:t xml:space="preserve"> this should be undertaken prior to any code being created.</w:t>
             </w:r>
           </w:p>
           <w:p/>
@@ -8250,7 +8338,6 @@
         <w:pStyle w:val="Heading1"/>
       </w:pPr>
       <w:r>
-        <w:lastRenderedPageBreak/>
         <w:t>Task 4: Testing Phase</w:t>
       </w:r>
     </w:p>
@@ -8270,7 +8357,15 @@
     </w:p>
     <w:p>
       <w:r>
-        <w:t xml:space="preserve">Thorough testing must be completed prior to handover to the client, this </w:t>
+        <w:t xml:space="preserve">Thorough testing must be completed prior to handover to the </w:t>
+      </w:r>
+      <w:proofErr w:type="gramStart"/>
+      <w:r>
+        <w:t>client,</w:t>
+      </w:r>
+      <w:proofErr w:type="gramEnd"/>
+      <w:r>
+        <w:t xml:space="preserve"> this </w:t>
       </w:r>
       <w:r>
         <w:t xml:space="preserve">must </w:t>
@@ -9187,6 +9282,7 @@
         <w:pStyle w:val="Heading2"/>
       </w:pPr>
       <w:r>
+        <w:lastRenderedPageBreak/>
         <w:t>4.3 Testing Procedures</w:t>
       </w:r>
     </w:p>
@@ -9261,7 +9357,6 @@
                 <w:bCs/>
                 <w:color w:val="FFFFFF" w:themeColor="background1"/>
               </w:rPr>
-              <w:lastRenderedPageBreak/>
               <w:t>2</w:t>
             </w:r>
           </w:p>
@@ -9765,7 +9860,6 @@
                 <w:bCs/>
                 <w:color w:val="FFFFFF" w:themeColor="background1"/>
               </w:rPr>
-              <w:lastRenderedPageBreak/>
               <w:t>Feedback</w:t>
             </w:r>
           </w:p>
@@ -17137,6 +17231,15 @@
 </file>
 
 <file path=customXml/item1.xml><?xml version="1.0" encoding="utf-8"?>
+<?mso-contentType ?>
+<FormTemplates xmlns="http://schemas.microsoft.com/sharepoint/v3/contenttype/forms">
+  <Display>DocumentLibraryForm</Display>
+  <Edit>DocumentLibraryForm</Edit>
+  <New>DocumentLibraryForm</New>
+</FormTemplates>
+</file>
+
+<file path=customXml/item2.xml><?xml version="1.0" encoding="utf-8"?>
 <ct:contentTypeSchema xmlns:ct="http://schemas.microsoft.com/office/2006/metadata/contentType" xmlns:ma="http://schemas.microsoft.com/office/2006/metadata/properties/metaAttributes" ct:_="" ma:_="" ma:contentTypeName="Document" ma:contentTypeID="0x0101006A890B377B9AAE46A481A206C5DFAFCC" ma:contentTypeVersion="17" ma:contentTypeDescription="Create a new document." ma:contentTypeScope="" ma:versionID="6cb6a2330259988fe816cf9cf436db5d">
   <xsd:schema xmlns:xsd="http://www.w3.org/2001/XMLSchema" xmlns:xs="http://www.w3.org/2001/XMLSchema" xmlns:p="http://schemas.microsoft.com/office/2006/metadata/properties" xmlns:ns2="74e575ec-44d9-47a4-ba1b-6ff4edd58a01" xmlns:ns3="b4b8d115-9a68-473d-91cb-4bf0d85fa27c" targetNamespace="http://schemas.microsoft.com/office/2006/metadata/properties" ma:root="true" ma:fieldsID="d23c25e4006ed219cb29376b32db7e6b" ns2:_="" ns3:_="">
     <xsd:import namespace="74e575ec-44d9-47a4-ba1b-6ff4edd58a01"/>
@@ -17385,20 +17488,7 @@
 </ct:contentTypeSchema>
 </file>
 
-<file path=customXml/item2.xml><?xml version="1.0" encoding="utf-8"?>
-<?mso-contentType ?>
-<FormTemplates xmlns="http://schemas.microsoft.com/sharepoint/v3/contenttype/forms">
-  <Display>DocumentLibraryForm</Display>
-  <Edit>DocumentLibraryForm</Edit>
-  <New>DocumentLibraryForm</New>
-</FormTemplates>
-</file>
-
 <file path=customXml/item3.xml><?xml version="1.0" encoding="utf-8"?>
-<b:Sources xmlns:b="http://schemas.openxmlformats.org/officeDocument/2006/bibliography" xmlns="http://schemas.openxmlformats.org/officeDocument/2006/bibliography" SelectedStyle="\APASixthEditionOfficeOnline.xsl" StyleName="APA" Version="6"/>
-</file>
-
-<file path=customXml/item4.xml><?xml version="1.0" encoding="utf-8"?>
 <p:properties xmlns:p="http://schemas.microsoft.com/office/2006/metadata/properties" xmlns:xsi="http://www.w3.org/2001/XMLSchema-instance" xmlns:pc="http://schemas.microsoft.com/office/infopath/2007/PartnerControls">
   <documentManagement>
     <TaxCatchAll xmlns="b4b8d115-9a68-473d-91cb-4bf0d85fa27c" xsi:nil="true"/>
@@ -17409,7 +17499,19 @@
 </p:properties>
 </file>
 
+<file path=customXml/item4.xml><?xml version="1.0" encoding="utf-8"?>
+<b:Sources xmlns:b="http://schemas.openxmlformats.org/officeDocument/2006/bibliography" xmlns="http://schemas.openxmlformats.org/officeDocument/2006/bibliography" SelectedStyle="\APASixthEditionOfficeOnline.xsl" StyleName="APA" Version="6"/>
+</file>
+
 <file path=customXml/itemProps1.xml><?xml version="1.0" encoding="utf-8"?>
+<ds:datastoreItem xmlns:ds="http://schemas.openxmlformats.org/officeDocument/2006/customXml" ds:itemID="{A80EEEA6-436B-49D9-8C20-9336E244E8CE}">
+  <ds:schemaRefs>
+    <ds:schemaRef ds:uri="http://schemas.microsoft.com/sharepoint/v3/contenttype/forms"/>
+  </ds:schemaRefs>
+</ds:datastoreItem>
+</file>
+
+<file path=customXml/itemProps2.xml><?xml version="1.0" encoding="utf-8"?>
 <ds:datastoreItem xmlns:ds="http://schemas.openxmlformats.org/officeDocument/2006/customXml" ds:itemID="{F6340865-2999-4C77-8BBD-DE573C6EB409}">
   <ds:schemaRefs>
     <ds:schemaRef ds:uri="http://schemas.microsoft.com/office/2006/metadata/contentType"/>
@@ -17428,23 +17530,7 @@
 </ds:datastoreItem>
 </file>
 
-<file path=customXml/itemProps2.xml><?xml version="1.0" encoding="utf-8"?>
-<ds:datastoreItem xmlns:ds="http://schemas.openxmlformats.org/officeDocument/2006/customXml" ds:itemID="{A80EEEA6-436B-49D9-8C20-9336E244E8CE}">
-  <ds:schemaRefs>
-    <ds:schemaRef ds:uri="http://schemas.microsoft.com/sharepoint/v3/contenttype/forms"/>
-  </ds:schemaRefs>
-</ds:datastoreItem>
-</file>
-
 <file path=customXml/itemProps3.xml><?xml version="1.0" encoding="utf-8"?>
-<ds:datastoreItem xmlns:ds="http://schemas.openxmlformats.org/officeDocument/2006/customXml" ds:itemID="{E89010CE-B60A-467F-BBBF-3ACED7FD0323}">
-  <ds:schemaRefs>
-    <ds:schemaRef ds:uri="http://schemas.openxmlformats.org/officeDocument/2006/bibliography"/>
-  </ds:schemaRefs>
-</ds:datastoreItem>
-</file>
-
-<file path=customXml/itemProps4.xml><?xml version="1.0" encoding="utf-8"?>
 <ds:datastoreItem xmlns:ds="http://schemas.openxmlformats.org/officeDocument/2006/customXml" ds:itemID="{DE34826B-69CA-4F73-92F8-D6287CBB69AF}">
   <ds:schemaRefs>
     <ds:schemaRef ds:uri="http://schemas.microsoft.com/office/2006/metadata/properties"/>
@@ -17453,4 +17539,12 @@
     <ds:schemaRef ds:uri="74e575ec-44d9-47a4-ba1b-6ff4edd58a01"/>
   </ds:schemaRefs>
 </ds:datastoreItem>
+</file>
+
+<file path=customXml/itemProps4.xml><?xml version="1.0" encoding="utf-8"?>
+<ds:datastoreItem xmlns:ds="http://schemas.openxmlformats.org/officeDocument/2006/customXml" ds:itemID="{E89010CE-B60A-467F-BBBF-3ACED7FD0323}">
+  <ds:schemaRefs>
+    <ds:schemaRef ds:uri="http://schemas.openxmlformats.org/officeDocument/2006/bibliography"/>
+  </ds:schemaRefs>
+</ds:datastoreItem>
 </file>
</xml_diff>